<commit_message>
Mis a jour du pdf et un peu de menage !
</commit_message>
<xml_diff>
--- a/PROJET_CPOO_n°2_TIRICHINE_Hafça_VIC_Benjamin.docx
+++ b/PROJET_CPOO_n°2_TIRICHINE_Hafça_VIC_Benjamin.docx
@@ -201,7 +201,7 @@
           <w:sz w:val="28"/>
         </w:rPr>
         <w:drawing>
-          <wp:inline distT="0" distB="0" distL="0" distR="0">
+          <wp:inline distT="0" distB="0" distL="0" distR="0" wp14:anchorId="06D6ECE8" wp14:editId="7E4B37F3">
             <wp:extent cx="5740400" cy="2933700"/>
             <wp:effectExtent l="0" t="0" r="0" b="12700"/>
             <wp:docPr id="1" name="Image 1" descr="Macintosh HD:Users:TirichineHafca:Documents:tipiz:S5:CPOO5_DM2:CPOO5Project2V01.PNG"/>
@@ -1676,6 +1676,101 @@
           <w:rFonts w:ascii="Century Gothic" w:hAnsi="Century Gothic"/>
           <w:color w:val="000000" w:themeColor="text1"/>
         </w:rPr>
+        <w:t xml:space="preserve">, </w:t>
+      </w:r>
+      <w:r>
+        <w:rPr>
+          <w:rFonts w:ascii="Century Gothic" w:hAnsi="Century Gothic"/>
+          <w:b/>
+          <w:color w:val="000000" w:themeColor="text1"/>
+        </w:rPr>
+        <w:t>date</w:t>
+      </w:r>
+      <w:r>
+        <w:rPr>
+          <w:rFonts w:ascii="Century Gothic" w:hAnsi="Century Gothic"/>
+          <w:color w:val="000000" w:themeColor="text1"/>
+        </w:rPr>
+        <w:t xml:space="preserve"> (</w:t>
+      </w:r>
+      <w:r>
+        <w:rPr>
+          <w:rFonts w:ascii="Century Gothic" w:hAnsi="Century Gothic"/>
+          <w:color w:val="000000" w:themeColor="text1"/>
+        </w:rPr>
+        <w:t xml:space="preserve">dont la classe est </w:t>
+      </w:r>
+      <w:r>
+        <w:rPr>
+          <w:rFonts w:ascii="Century Gothic" w:hAnsi="Century Gothic"/>
+          <w:color w:val="000000" w:themeColor="text1"/>
+        </w:rPr>
+        <w:t xml:space="preserve">appelée DateFunction pour ne pas </w:t>
+      </w:r>
+      <w:r>
+        <w:rPr>
+          <w:rFonts w:ascii="Century Gothic" w:hAnsi="Century Gothic"/>
+          <w:color w:val="000000" w:themeColor="text1"/>
+        </w:rPr>
+        <w:t>empiéter</w:t>
+      </w:r>
+      <w:r>
+        <w:rPr>
+          <w:rFonts w:ascii="Century Gothic" w:hAnsi="Century Gothic"/>
+          <w:color w:val="000000" w:themeColor="text1"/>
+        </w:rPr>
+        <w:t xml:space="preserve"> sur la classe Date </w:t>
+      </w:r>
+      <w:r>
+        <w:rPr>
+          <w:rFonts w:ascii="Century Gothic" w:hAnsi="Century Gothic"/>
+          <w:color w:val="000000" w:themeColor="text1"/>
+        </w:rPr>
+        <w:t>déjà</w:t>
+      </w:r>
+      <w:r>
+        <w:rPr>
+          <w:rFonts w:ascii="Century Gothic" w:hAnsi="Century Gothic"/>
+          <w:color w:val="000000" w:themeColor="text1"/>
+        </w:rPr>
+        <w:t xml:space="preserve"> </w:t>
+      </w:r>
+      <w:r>
+        <w:rPr>
+          <w:rFonts w:ascii="Century Gothic" w:hAnsi="Century Gothic"/>
+          <w:color w:val="000000" w:themeColor="text1"/>
+        </w:rPr>
+        <w:t>présente dans l’API J</w:t>
+      </w:r>
+      <w:r>
+        <w:rPr>
+          <w:rFonts w:ascii="Century Gothic" w:hAnsi="Century Gothic"/>
+          <w:color w:val="000000" w:themeColor="text1"/>
+        </w:rPr>
+        <w:t>ava)</w:t>
+      </w:r>
+      <w:r>
+        <w:rPr>
+          <w:rFonts w:ascii="Century Gothic" w:hAnsi="Century Gothic"/>
+          <w:color w:val="000000" w:themeColor="text1"/>
+        </w:rPr>
+        <w:t xml:space="preserve">, </w:t>
+      </w:r>
+      <w:proofErr w:type="spellStart"/>
+      <w:r>
+        <w:rPr>
+          <w:rFonts w:ascii="Century Gothic" w:hAnsi="Century Gothic"/>
+          <w:b/>
+          <w:color w:val="000000" w:themeColor="text1"/>
+        </w:rPr>
+        <w:t>compteJusqua</w:t>
+      </w:r>
+      <w:proofErr w:type="spellEnd"/>
+      <w:r>
+        <w:rPr>
+          <w:rFonts w:ascii="Century Gothic" w:hAnsi="Century Gothic"/>
+          <w:color w:val="000000" w:themeColor="text1"/>
+        </w:rPr>
         <w:t xml:space="preserve"> et</w:t>
       </w:r>
       <w:r>
@@ -1691,70 +1786,66 @@
           <w:b/>
           <w:color w:val="000000" w:themeColor="text1"/>
         </w:rPr>
-        <w:t>date</w:t>
-      </w:r>
-      <w:r>
-        <w:rPr>
-          <w:rFonts w:ascii="Century Gothic" w:hAnsi="Century Gothic"/>
-          <w:color w:val="000000" w:themeColor="text1"/>
-        </w:rPr>
-        <w:t xml:space="preserve"> (</w:t>
-      </w:r>
-      <w:r>
-        <w:rPr>
-          <w:rFonts w:ascii="Century Gothic" w:hAnsi="Century Gothic"/>
-          <w:color w:val="000000" w:themeColor="text1"/>
-        </w:rPr>
-        <w:t xml:space="preserve">dont la classe est </w:t>
-      </w:r>
-      <w:r>
-        <w:rPr>
-          <w:rFonts w:ascii="Century Gothic" w:hAnsi="Century Gothic"/>
-          <w:color w:val="000000" w:themeColor="text1"/>
-        </w:rPr>
-        <w:t xml:space="preserve">appelée DateFunction pour ne pas </w:t>
-      </w:r>
-      <w:r>
-        <w:rPr>
-          <w:rFonts w:ascii="Century Gothic" w:hAnsi="Century Gothic"/>
-          <w:color w:val="000000" w:themeColor="text1"/>
-        </w:rPr>
-        <w:t>empiéter</w:t>
-      </w:r>
-      <w:r>
-        <w:rPr>
-          <w:rFonts w:ascii="Century Gothic" w:hAnsi="Century Gothic"/>
-          <w:color w:val="000000" w:themeColor="text1"/>
-        </w:rPr>
-        <w:t xml:space="preserve"> sur la classe Date </w:t>
-      </w:r>
-      <w:r>
-        <w:rPr>
-          <w:rFonts w:ascii="Century Gothic" w:hAnsi="Century Gothic"/>
-          <w:color w:val="000000" w:themeColor="text1"/>
-        </w:rPr>
-        <w:t>déjà</w:t>
-      </w:r>
-      <w:r>
-        <w:rPr>
-          <w:rFonts w:ascii="Century Gothic" w:hAnsi="Century Gothic"/>
-          <w:color w:val="000000" w:themeColor="text1"/>
-        </w:rPr>
-        <w:t xml:space="preserve"> </w:t>
-      </w:r>
-      <w:r>
-        <w:rPr>
-          <w:rFonts w:ascii="Century Gothic" w:hAnsi="Century Gothic"/>
-          <w:color w:val="000000" w:themeColor="text1"/>
-        </w:rPr>
-        <w:t>présente dans l’API J</w:t>
-      </w:r>
-      <w:r>
-        <w:rPr>
-          <w:rFonts w:ascii="Century Gothic" w:hAnsi="Century Gothic"/>
-          <w:color w:val="000000" w:themeColor="text1"/>
-        </w:rPr>
-        <w:t>ava)</w:t>
+        <w:t xml:space="preserve">kill </w:t>
+      </w:r>
+      <w:r>
+        <w:rPr>
+          <w:rFonts w:ascii="Century Gothic" w:hAnsi="Century Gothic"/>
+          <w:color w:val="000000" w:themeColor="text1"/>
+        </w:rPr>
+        <w:t xml:space="preserve">(seule commande qui n’hérite pas de process et que nous avons implémenter sous forme de fonction </w:t>
+      </w:r>
+      <w:r>
+        <w:rPr>
+          <w:rFonts w:ascii="Century Gothic" w:hAnsi="Century Gothic"/>
+          <w:color w:val="000000" w:themeColor="text1"/>
+        </w:rPr>
+        <w:t xml:space="preserve">dans la classe Minishell </w:t>
+      </w:r>
+      <w:r>
+        <w:rPr>
+          <w:rFonts w:ascii="Century Gothic" w:hAnsi="Century Gothic"/>
+          <w:color w:val="000000" w:themeColor="text1"/>
+        </w:rPr>
+        <w:t>car kill</w:t>
+      </w:r>
+      <w:bookmarkStart w:id="0" w:name="_GoBack"/>
+      <w:bookmarkEnd w:id="0"/>
+      <w:r>
+        <w:rPr>
+          <w:rFonts w:ascii="Century Gothic" w:hAnsi="Century Gothic"/>
+          <w:color w:val="000000" w:themeColor="text1"/>
+        </w:rPr>
+        <w:t xml:space="preserve"> lui même n’</w:t>
+      </w:r>
+      <w:r>
+        <w:rPr>
+          <w:rFonts w:ascii="Century Gothic" w:hAnsi="Century Gothic"/>
+          <w:color w:val="000000" w:themeColor="text1"/>
+        </w:rPr>
+        <w:t>est pas un processus</w:t>
+      </w:r>
+      <w:r>
+        <w:rPr>
+          <w:rFonts w:ascii="Century Gothic" w:hAnsi="Century Gothic"/>
+          <w:color w:val="000000" w:themeColor="text1"/>
+        </w:rPr>
+        <w:t xml:space="preserve">, c’est une commande qui va </w:t>
+      </w:r>
+      <w:r>
+        <w:rPr>
+          <w:rFonts w:ascii="Century Gothic" w:hAnsi="Century Gothic"/>
+          <w:color w:val="000000" w:themeColor="text1"/>
+          <w:u w:val="single"/>
+        </w:rPr>
+        <w:t>agir</w:t>
+      </w:r>
+      <w:r>
+        <w:rPr>
+          <w:rFonts w:ascii="Century Gothic" w:hAnsi="Century Gothic"/>
+          <w:color w:val="000000" w:themeColor="text1"/>
+        </w:rPr>
+        <w:t xml:space="preserve"> sur les processus)</w:t>
       </w:r>
       <w:r>
         <w:rPr>
@@ -1852,55 +1943,7 @@
           <w:rFonts w:ascii="Century Gothic" w:hAnsi="Century Gothic"/>
           <w:color w:val="000000" w:themeColor="text1"/>
         </w:rPr>
-        <w:t xml:space="preserve">Dans ce package nous avons aussi les classes de tests </w:t>
-      </w:r>
-      <w:proofErr w:type="spellStart"/>
-      <w:r>
-        <w:rPr>
-          <w:rFonts w:ascii="Century Gothic" w:hAnsi="Century Gothic"/>
-          <w:color w:val="000000" w:themeColor="text1"/>
-        </w:rPr>
-        <w:t>RegexpTest</w:t>
-      </w:r>
-      <w:proofErr w:type="spellEnd"/>
-      <w:r>
-        <w:rPr>
-          <w:rFonts w:ascii="Century Gothic" w:hAnsi="Century Gothic"/>
-          <w:color w:val="000000" w:themeColor="text1"/>
-        </w:rPr>
-        <w:t xml:space="preserve"> et </w:t>
-      </w:r>
-      <w:proofErr w:type="spellStart"/>
-      <w:r>
-        <w:rPr>
-          <w:rFonts w:ascii="Century Gothic" w:hAnsi="Century Gothic"/>
-          <w:color w:val="000000" w:themeColor="text1"/>
-        </w:rPr>
-        <w:t>RegexParamTest</w:t>
-      </w:r>
-      <w:proofErr w:type="spellEnd"/>
-      <w:r>
-        <w:rPr>
-          <w:rFonts w:ascii="Century Gothic" w:hAnsi="Century Gothic"/>
-          <w:color w:val="000000" w:themeColor="text1"/>
-        </w:rPr>
-        <w:t xml:space="preserve"> et l’exception </w:t>
-      </w:r>
-      <w:proofErr w:type="spellStart"/>
-      <w:r>
-        <w:rPr>
-          <w:rFonts w:ascii="Century Gothic" w:hAnsi="Century Gothic"/>
-          <w:color w:val="000000" w:themeColor="text1"/>
-        </w:rPr>
-        <w:t>MauvaiseSyntaxeException</w:t>
-      </w:r>
-      <w:proofErr w:type="spellEnd"/>
-      <w:r>
-        <w:rPr>
-          <w:rFonts w:ascii="Century Gothic" w:hAnsi="Century Gothic"/>
-          <w:color w:val="000000" w:themeColor="text1"/>
-        </w:rPr>
-        <w:t>.</w:t>
+        <w:t>Dans ce package nous avons aussi les classes de tests RegexpTest et RegexParamTest et l’exception MauvaiseSyntaxeException.</w:t>
       </w:r>
       <w:r>
         <w:rPr>
@@ -1909,8 +1952,6 @@
         </w:rPr>
         <w:t>)</w:t>
       </w:r>
-      <w:bookmarkStart w:id="0" w:name="_GoBack"/>
-      <w:bookmarkEnd w:id="0"/>
     </w:p>
     <w:p>
       <w:pPr>

</xml_diff>

<commit_message>
OMG THIS IS SHIT
</commit_message>
<xml_diff>
--- a/PROJET_CPOO_n°2_TIRICHINE_Hafça_VIC_Benjamin.docx
+++ b/PROJET_CPOO_n°2_TIRICHINE_Hafça_VIC_Benjamin.docx
@@ -1,7 +1,27 @@
 
 <file path=word/document.xml><?xml version="1.0" encoding="utf-8"?>
-<w:document xmlns:wpc="http://schemas.microsoft.com/office/word/2010/wordprocessingCanvas" xmlns:mo="http://schemas.microsoft.com/office/mac/office/2008/main" xmlns:mc="http://schemas.openxmlformats.org/markup-compatibility/2006" xmlns:mv="urn:schemas-microsoft-com:mac:vml" xmlns:o="urn:schemas-microsoft-com:office:office" xmlns:r="http://schemas.openxmlformats.org/officeDocument/2006/relationships" xmlns:m="http://schemas.openxmlformats.org/officeDocument/2006/math" xmlns:v="urn:schemas-microsoft-com:vml" xmlns:wp14="http://schemas.microsoft.com/office/word/2010/wordprocessingDrawing" xmlns:wp="http://schemas.openxmlformats.org/drawingml/2006/wordprocessingDrawing" xmlns:w10="urn:schemas-microsoft-com:office:word" xmlns:w="http://schemas.openxmlformats.org/wordprocessingml/2006/main" xmlns:w14="http://schemas.microsoft.com/office/word/2010/wordml" xmlns:wpg="http://schemas.microsoft.com/office/word/2010/wordprocessingGroup" xmlns:wpi="http://schemas.microsoft.com/office/word/2010/wordprocessingInk" xmlns:wne="http://schemas.microsoft.com/office/word/2006/wordml" xmlns:wps="http://schemas.microsoft.com/office/word/2010/wordprocessingShape" mc:Ignorable="w14 wp14">
+<w:document xmlns:wpc="http://schemas.microsoft.com/office/word/2010/wordprocessingCanvas" xmlns:mc="http://schemas.openxmlformats.org/markup-compatibility/2006" xmlns:o="urn:schemas-microsoft-com:office:office" xmlns:r="http://schemas.openxmlformats.org/officeDocument/2006/relationships" xmlns:m="http://schemas.openxmlformats.org/officeDocument/2006/math" xmlns:v="urn:schemas-microsoft-com:vml" xmlns:wp14="http://schemas.microsoft.com/office/word/2010/wordprocessingDrawing" xmlns:wp="http://schemas.openxmlformats.org/drawingml/2006/wordprocessingDrawing" xmlns:w10="urn:schemas-microsoft-com:office:word" xmlns:w="http://schemas.openxmlformats.org/wordprocessingml/2006/main" xmlns:w14="http://schemas.microsoft.com/office/word/2010/wordml" xmlns:wpg="http://schemas.microsoft.com/office/word/2010/wordprocessingGroup" xmlns:wpi="http://schemas.microsoft.com/office/word/2010/wordprocessingInk" xmlns:wne="http://schemas.microsoft.com/office/word/2006/wordml" xmlns:wps="http://schemas.microsoft.com/office/word/2010/wordprocessingShape" mc:Ignorable="w14 wp14">
   <w:body>
+    <w:p>
+      <w:pPr>
+        <w:pStyle w:val="NormalWeb"/>
+        <w:jc w:val="center"/>
+        <w:rPr>
+          <w:rFonts w:ascii="Century Gothic" w:hAnsi="Century Gothic"/>
+          <w:sz w:val="32"/>
+        </w:rPr>
+      </w:pPr>
+    </w:p>
+    <w:p>
+      <w:pPr>
+        <w:pStyle w:val="NormalWeb"/>
+        <w:jc w:val="center"/>
+        <w:rPr>
+          <w:rFonts w:ascii="Century Gothic" w:hAnsi="Century Gothic"/>
+          <w:sz w:val="32"/>
+        </w:rPr>
+      </w:pPr>
+    </w:p>
     <w:p>
       <w:pPr>
         <w:pStyle w:val="NormalWeb"/>
@@ -195,16 +215,13 @@
       </w:pPr>
       <w:r>
         <w:rPr>
-          <w:rFonts w:ascii="Century Gothic" w:hAnsi="Century Gothic"/>
           <w:noProof/>
-          <w:color w:val="E36C0A" w:themeColor="accent6" w:themeShade="BF"/>
-          <w:sz w:val="28"/>
         </w:rPr>
         <w:drawing>
-          <wp:inline distT="0" distB="0" distL="0" distR="0" wp14:anchorId="06D6ECE8" wp14:editId="7E4B37F3">
-            <wp:extent cx="5740400" cy="2933700"/>
-            <wp:effectExtent l="0" t="0" r="0" b="12700"/>
-            <wp:docPr id="1" name="Image 1" descr="Macintosh HD:Users:TirichineHafca:Documents:tipiz:S5:CPOO5_DM2:CPOO5Project2V01.PNG"/>
+          <wp:inline distT="0" distB="0" distL="0" distR="0" wp14:anchorId="3DC1B1B0" wp14:editId="022322A0">
+            <wp:extent cx="5756910" cy="2657506"/>
+            <wp:effectExtent l="0" t="0" r="0" b="9525"/>
+            <wp:docPr id="2" name="Image 2"/>
             <wp:cNvGraphicFramePr>
               <a:graphicFrameLocks xmlns:a="http://schemas.openxmlformats.org/drawingml/2006/main" noChangeAspect="1"/>
             </wp:cNvGraphicFramePr>
@@ -212,36 +229,23 @@
               <a:graphicData uri="http://schemas.openxmlformats.org/drawingml/2006/picture">
                 <pic:pic xmlns:pic="http://schemas.openxmlformats.org/drawingml/2006/picture">
                   <pic:nvPicPr>
-                    <pic:cNvPr id="0" name="Picture 1" descr="Macintosh HD:Users:TirichineHafca:Documents:tipiz:S5:CPOO5_DM2:CPOO5Project2V01.PNG"/>
-                    <pic:cNvPicPr>
-                      <a:picLocks noChangeAspect="1" noChangeArrowheads="1"/>
-                    </pic:cNvPicPr>
+                    <pic:cNvPr id="0" name=""/>
+                    <pic:cNvPicPr/>
                   </pic:nvPicPr>
                   <pic:blipFill>
-                    <a:blip r:embed="rId6">
-                      <a:extLst>
-                        <a:ext uri="{28A0092B-C50C-407E-A947-70E740481C1C}">
-                          <a14:useLocalDpi xmlns:a14="http://schemas.microsoft.com/office/drawing/2010/main" val="0"/>
-                        </a:ext>
-                      </a:extLst>
-                    </a:blip>
-                    <a:srcRect/>
+                    <a:blip r:embed="rId6"/>
                     <a:stretch>
                       <a:fillRect/>
                     </a:stretch>
                   </pic:blipFill>
-                  <pic:spPr bwMode="auto">
+                  <pic:spPr>
                     <a:xfrm>
                       <a:off x="0" y="0"/>
-                      <a:ext cx="5740400" cy="2933700"/>
+                      <a:ext cx="5756910" cy="2657506"/>
                     </a:xfrm>
                     <a:prstGeom prst="rect">
                       <a:avLst/>
                     </a:prstGeom>
-                    <a:noFill/>
-                    <a:ln>
-                      <a:noFill/>
-                    </a:ln>
                   </pic:spPr>
                 </pic:pic>
               </a:graphicData>
@@ -415,6 +419,22 @@
     </w:p>
     <w:p>
       <w:pPr>
+        <w:jc w:val="both"/>
+        <w:rPr>
+          <w:rFonts w:ascii="Century Gothic" w:hAnsi="Century Gothic"/>
+        </w:rPr>
+      </w:pPr>
+    </w:p>
+    <w:p>
+      <w:pPr>
+        <w:jc w:val="both"/>
+        <w:rPr>
+          <w:rFonts w:ascii="Century Gothic" w:hAnsi="Century Gothic"/>
+        </w:rPr>
+      </w:pPr>
+    </w:p>
+    <w:p>
+      <w:pPr>
         <w:pStyle w:val="Paragraphedeliste"/>
         <w:numPr>
           <w:ilvl w:val="0"/>
@@ -471,6 +491,16 @@
         <w:jc w:val="both"/>
         <w:rPr>
           <w:rFonts w:ascii="Century Gothic" w:hAnsi="Century Gothic"/>
+          <w:color w:val="E36C0A" w:themeColor="accent6" w:themeShade="BF"/>
+          <w:sz w:val="28"/>
+        </w:rPr>
+      </w:pPr>
+    </w:p>
+    <w:p>
+      <w:pPr>
+        <w:jc w:val="both"/>
+        <w:rPr>
+          <w:rFonts w:ascii="Century Gothic" w:hAnsi="Century Gothic"/>
           <w:b/>
           <w:color w:val="984806" w:themeColor="accent6" w:themeShade="80"/>
           <w:sz w:val="28"/>
@@ -505,13 +535,24 @@
         <w:jc w:val="both"/>
         <w:rPr>
           <w:rFonts w:ascii="Century Gothic" w:hAnsi="Century Gothic"/>
-        </w:rPr>
-      </w:pPr>
-      <w:r>
-        <w:rPr>
-          <w:rFonts w:ascii="Century Gothic" w:hAnsi="Century Gothic"/>
-        </w:rPr>
-        <w:lastRenderedPageBreak/>
+          <w:b/>
+          <w:color w:val="984806" w:themeColor="accent6" w:themeShade="80"/>
+          <w:sz w:val="28"/>
+          <w:u w:val="dash"/>
+        </w:rPr>
+      </w:pPr>
+    </w:p>
+    <w:p>
+      <w:pPr>
+        <w:jc w:val="both"/>
+        <w:rPr>
+          <w:rFonts w:ascii="Century Gothic" w:hAnsi="Century Gothic"/>
+        </w:rPr>
+      </w:pPr>
+      <w:r>
+        <w:rPr>
+          <w:rFonts w:ascii="Century Gothic" w:hAnsi="Century Gothic"/>
+        </w:rPr>
         <w:t>Celle-ci</w:t>
       </w:r>
       <w:r>
@@ -958,6 +999,13 @@
     </w:p>
     <w:p>
       <w:pPr>
+        <w:rPr>
+          <w:rFonts w:ascii="Century Gothic" w:hAnsi="Century Gothic"/>
+        </w:rPr>
+      </w:pPr>
+    </w:p>
+    <w:p>
+      <w:pPr>
         <w:jc w:val="both"/>
         <w:rPr>
           <w:rFonts w:ascii="Century Gothic" w:hAnsi="Century Gothic"/>
@@ -987,6 +1035,18 @@
         </w:rPr>
         <w:t> :</w:t>
       </w:r>
+    </w:p>
+    <w:p>
+      <w:pPr>
+        <w:jc w:val="both"/>
+        <w:rPr>
+          <w:rFonts w:ascii="Century Gothic" w:hAnsi="Century Gothic"/>
+          <w:b/>
+          <w:color w:val="984806" w:themeColor="accent6" w:themeShade="80"/>
+          <w:sz w:val="28"/>
+          <w:u w:val="dash"/>
+        </w:rPr>
+      </w:pPr>
     </w:p>
     <w:p>
       <w:pPr>
@@ -1780,13 +1840,23 @@
         </w:rPr>
         <w:t xml:space="preserve"> </w:t>
       </w:r>
-      <w:r>
-        <w:rPr>
-          <w:rFonts w:ascii="Century Gothic" w:hAnsi="Century Gothic"/>
-          <w:b/>
-          <w:color w:val="000000" w:themeColor="text1"/>
-        </w:rPr>
-        <w:t xml:space="preserve">kill </w:t>
+      <w:proofErr w:type="spellStart"/>
+      <w:r>
+        <w:rPr>
+          <w:rFonts w:ascii="Century Gothic" w:hAnsi="Century Gothic"/>
+          <w:b/>
+          <w:color w:val="000000" w:themeColor="text1"/>
+        </w:rPr>
+        <w:t>kill</w:t>
+      </w:r>
+      <w:proofErr w:type="spellEnd"/>
+      <w:r>
+        <w:rPr>
+          <w:rFonts w:ascii="Century Gothic" w:hAnsi="Century Gothic"/>
+          <w:b/>
+          <w:color w:val="000000" w:themeColor="text1"/>
+        </w:rPr>
+        <w:t xml:space="preserve"> </w:t>
       </w:r>
       <w:r>
         <w:rPr>
@@ -1807,16 +1877,7 @@
           <w:rFonts w:ascii="Century Gothic" w:hAnsi="Century Gothic"/>
           <w:color w:val="000000" w:themeColor="text1"/>
         </w:rPr>
-        <w:t>car kill</w:t>
-      </w:r>
-      <w:bookmarkStart w:id="0" w:name="_GoBack"/>
-      <w:bookmarkEnd w:id="0"/>
-      <w:r>
-        <w:rPr>
-          <w:rFonts w:ascii="Century Gothic" w:hAnsi="Century Gothic"/>
-          <w:color w:val="000000" w:themeColor="text1"/>
-        </w:rPr>
-        <w:t xml:space="preserve"> lui même n’</w:t>
+        <w:t>car kill lui même n’</w:t>
       </w:r>
       <w:r>
         <w:rPr>
@@ -1988,7 +2049,7 @@
 </file>
 
 <file path=word/numbering.xml><?xml version="1.0" encoding="utf-8"?>
-<w:numbering xmlns:wpc="http://schemas.microsoft.com/office/word/2010/wordprocessingCanvas" xmlns:mo="http://schemas.microsoft.com/office/mac/office/2008/main" xmlns:mc="http://schemas.openxmlformats.org/markup-compatibility/2006" xmlns:mv="urn:schemas-microsoft-com:mac:vml" xmlns:o="urn:schemas-microsoft-com:office:office" xmlns:r="http://schemas.openxmlformats.org/officeDocument/2006/relationships" xmlns:m="http://schemas.openxmlformats.org/officeDocument/2006/math" xmlns:v="urn:schemas-microsoft-com:vml" xmlns:wp14="http://schemas.microsoft.com/office/word/2010/wordprocessingDrawing" xmlns:wp="http://schemas.openxmlformats.org/drawingml/2006/wordprocessingDrawing" xmlns:w10="urn:schemas-microsoft-com:office:word" xmlns:w="http://schemas.openxmlformats.org/wordprocessingml/2006/main" xmlns:w14="http://schemas.microsoft.com/office/word/2010/wordml" xmlns:wpg="http://schemas.microsoft.com/office/word/2010/wordprocessingGroup" xmlns:wpi="http://schemas.microsoft.com/office/word/2010/wordprocessingInk" xmlns:wne="http://schemas.microsoft.com/office/word/2006/wordml" xmlns:wps="http://schemas.microsoft.com/office/word/2010/wordprocessingShape" mc:Ignorable="w14 wp14">
+<w:numbering xmlns:wpc="http://schemas.microsoft.com/office/word/2010/wordprocessingCanvas" xmlns:mc="http://schemas.openxmlformats.org/markup-compatibility/2006" xmlns:o="urn:schemas-microsoft-com:office:office" xmlns:r="http://schemas.openxmlformats.org/officeDocument/2006/relationships" xmlns:m="http://schemas.openxmlformats.org/officeDocument/2006/math" xmlns:v="urn:schemas-microsoft-com:vml" xmlns:wp14="http://schemas.microsoft.com/office/word/2010/wordprocessingDrawing" xmlns:wp="http://schemas.openxmlformats.org/drawingml/2006/wordprocessingDrawing" xmlns:w10="urn:schemas-microsoft-com:office:word" xmlns:w="http://schemas.openxmlformats.org/wordprocessingml/2006/main" xmlns:w14="http://schemas.microsoft.com/office/word/2010/wordml" xmlns:wpg="http://schemas.microsoft.com/office/word/2010/wordprocessingGroup" xmlns:wpi="http://schemas.microsoft.com/office/word/2010/wordprocessingInk" xmlns:wne="http://schemas.microsoft.com/office/word/2006/wordml" xmlns:wps="http://schemas.microsoft.com/office/word/2010/wordprocessingShape" mc:Ignorable="w14 wp14">
   <w:abstractNum w:abstractNumId="0">
     <w:nsid w:val="43DC7EC4"/>
     <w:multiLevelType w:val="hybridMultilevel"/>
@@ -2097,7 +2158,7 @@
     </w:rPrDefault>
     <w:pPrDefault/>
   </w:docDefaults>
-  <w:latentStyles w:defLockedState="0" w:defUIPriority="99" w:defSemiHidden="1" w:defUnhideWhenUsed="1" w:defQFormat="0" w:count="276">
+  <w:latentStyles w:defLockedState="0" w:defUIPriority="99" w:defSemiHidden="1" w:defUnhideWhenUsed="1" w:defQFormat="0" w:count="267">
     <w:lsdException w:name="Normal" w:semiHidden="0" w:uiPriority="0" w:unhideWhenUsed="0" w:qFormat="1"/>
     <w:lsdException w:name="heading 1" w:semiHidden="0" w:uiPriority="9" w:unhideWhenUsed="0" w:qFormat="1"/>
     <w:lsdException w:name="heading 2" w:uiPriority="9" w:qFormat="1"/>
@@ -2326,7 +2387,7 @@
 </file>
 
 <file path=word/stylesWithEffects.xml><?xml version="1.0" encoding="utf-8"?>
-<w:styles xmlns:wpc="http://schemas.microsoft.com/office/word/2010/wordprocessingCanvas" xmlns:mo="http://schemas.microsoft.com/office/mac/office/2008/main" xmlns:mc="http://schemas.openxmlformats.org/markup-compatibility/2006" xmlns:mv="urn:schemas-microsoft-com:mac:vml" xmlns:o="urn:schemas-microsoft-com:office:office" xmlns:r="http://schemas.openxmlformats.org/officeDocument/2006/relationships" xmlns:m="http://schemas.openxmlformats.org/officeDocument/2006/math" xmlns:v="urn:schemas-microsoft-com:vml" xmlns:wp14="http://schemas.microsoft.com/office/word/2010/wordprocessingDrawing" xmlns:wp="http://schemas.openxmlformats.org/drawingml/2006/wordprocessingDrawing" xmlns:w10="urn:schemas-microsoft-com:office:word" xmlns:w="http://schemas.openxmlformats.org/wordprocessingml/2006/main" xmlns:w14="http://schemas.microsoft.com/office/word/2010/wordml" xmlns:wpg="http://schemas.microsoft.com/office/word/2010/wordprocessingGroup" xmlns:wpi="http://schemas.microsoft.com/office/word/2010/wordprocessingInk" xmlns:wne="http://schemas.microsoft.com/office/word/2006/wordml" xmlns:wps="http://schemas.microsoft.com/office/word/2010/wordprocessingShape" mc:Ignorable="w14 wp14">
+<w:styles xmlns:wpc="http://schemas.microsoft.com/office/word/2010/wordprocessingCanvas" xmlns:mc="http://schemas.openxmlformats.org/markup-compatibility/2006" xmlns:o="urn:schemas-microsoft-com:office:office" xmlns:r="http://schemas.openxmlformats.org/officeDocument/2006/relationships" xmlns:m="http://schemas.openxmlformats.org/officeDocument/2006/math" xmlns:v="urn:schemas-microsoft-com:vml" xmlns:wp14="http://schemas.microsoft.com/office/word/2010/wordprocessingDrawing" xmlns:wp="http://schemas.openxmlformats.org/drawingml/2006/wordprocessingDrawing" xmlns:w10="urn:schemas-microsoft-com:office:word" xmlns:w="http://schemas.openxmlformats.org/wordprocessingml/2006/main" xmlns:w14="http://schemas.microsoft.com/office/word/2010/wordml" xmlns:wpg="http://schemas.microsoft.com/office/word/2010/wordprocessingGroup" xmlns:wpi="http://schemas.microsoft.com/office/word/2010/wordprocessingInk" xmlns:wne="http://schemas.microsoft.com/office/word/2006/wordml" xmlns:wps="http://schemas.microsoft.com/office/word/2010/wordprocessingShape" mc:Ignorable="w14 wp14">
   <w:docDefaults>
     <w:rPrDefault>
       <w:rPr>
@@ -2338,7 +2399,7 @@
     </w:rPrDefault>
     <w:pPrDefault/>
   </w:docDefaults>
-  <w:latentStyles w:defLockedState="0" w:defUIPriority="99" w:defSemiHidden="1" w:defUnhideWhenUsed="1" w:defQFormat="0" w:count="276">
+  <w:latentStyles w:defLockedState="0" w:defUIPriority="99" w:defSemiHidden="1" w:defUnhideWhenUsed="1" w:defQFormat="0" w:count="267">
     <w:lsdException w:name="Normal" w:semiHidden="0" w:uiPriority="0" w:unhideWhenUsed="0" w:qFormat="1"/>
     <w:lsdException w:name="heading 1" w:semiHidden="0" w:uiPriority="9" w:unhideWhenUsed="0" w:qFormat="1"/>
     <w:lsdException w:name="heading 2" w:uiPriority="9" w:qFormat="1"/>

</xml_diff>